<commit_message>
Se agregan más pruebas
</commit_message>
<xml_diff>
--- a/estrategiaPruebasExploratoriasyReconocimiento.docx
+++ b/estrategiaPruebasExploratoriasyReconocimiento.docx
@@ -123,8 +123,8 @@
       <w:r>
         <w:rPr>
           <w:rFonts w:ascii="Helvetica" w:hAnsi="Helvetica"/>
-          <w:b/>
-          <w:bCs/>
+          <w:b w:val="1"/>
+          <w:bCs w:val="1"/>
           <w:sz w:val="28"/>
           <w:szCs w:val="28"/>
           <w:lang w:val="es-CO"/>
@@ -144,7 +144,21 @@
           <w:rFonts w:ascii="Helvetica" w:hAnsi="Helvetica"/>
           <w:lang w:val="es-CO"/>
         </w:rPr>
-        <w:t>3.0.0</w:t>
+        <w:t>3.</w:t>
+      </w:r>
+      <w:r>
+        <w:rPr>
+          <w:rFonts w:ascii="Helvetica" w:hAnsi="Helvetica"/>
+          <w:lang w:val="es-CO"/>
+        </w:rPr>
+        <w:t>3</w:t>
+      </w:r>
+      <w:r>
+        <w:rPr>
+          <w:rFonts w:ascii="Helvetica" w:hAnsi="Helvetica"/>
+          <w:lang w:val="es-CO"/>
+        </w:rPr>
+        <w:t>.0</w:t>
       </w:r>
     </w:p>
     <w:p>
@@ -1815,7 +1829,7 @@
       </w:r>
       <w:r>
         <w:drawing>
-          <wp:inline wp14:editId="56ABB8AC" wp14:anchorId="7ABBF922">
+          <wp:inline wp14:editId="5AF71EFF" wp14:anchorId="7ABBF922">
             <wp:extent cx="5502301" cy="3278965"/>
             <wp:effectExtent l="0" t="0" r="3175" b="0"/>
             <wp:docPr id="1" name="Imagen 1" title=""/>
@@ -1830,7 +1844,7 @@
                     <pic:cNvPicPr/>
                   </pic:nvPicPr>
                   <pic:blipFill>
-                    <a:blip r:embed="Rdd1ec4925e6a4171">
+                    <a:blip r:embed="R80d13660d2624264">
                       <a:extLst>
                         <a:ext xmlns:a="http://schemas.openxmlformats.org/drawingml/2006/main" uri="{28A0092B-C50C-407E-A947-70E740481C1C}">
                           <a14:useLocalDpi val="0"/>
@@ -2985,7 +2999,27 @@
           <w:szCs w:val="20"/>
           <w:lang w:val="es-CO"/>
         </w:rPr>
-        <w:t xml:space="preserve"> (3.0.0 &amp;&amp; 3.46.6) donde el Ingeniero Christian ya viene trabajando en la versión (3.46.6)</w:t>
+        <w:t xml:space="preserve"> (3.</w:t>
+      </w:r>
+      <w:r>
+        <w:rPr>
+          <w:rFonts w:ascii="Helvetica" w:hAnsi="Helvetica" w:eastAsia="Helvetica" w:cs="Helvetica"/>
+          <w:noProof w:val="0"/>
+          <w:sz w:val="20"/>
+          <w:szCs w:val="20"/>
+          <w:lang w:val="es-CO"/>
+        </w:rPr>
+        <w:t>3</w:t>
+      </w:r>
+      <w:r>
+        <w:rPr>
+          <w:rFonts w:ascii="Helvetica" w:hAnsi="Helvetica" w:eastAsia="Helvetica" w:cs="Helvetica"/>
+          <w:noProof w:val="0"/>
+          <w:sz w:val="20"/>
+          <w:szCs w:val="20"/>
+          <w:lang w:val="es-CO"/>
+        </w:rPr>
+        <w:t>.0 &amp;&amp; 3.46.6) donde el Ingeniero Christian ya viene trabajando en la versión (3.46.6)</w:t>
       </w:r>
     </w:p>
     <w:p>
@@ -3015,7 +3049,27 @@
           <w:szCs w:val="20"/>
           <w:lang w:val="es-CO"/>
         </w:rPr>
-        <w:t xml:space="preserve">  Debe ejecutar las pruebas exploratorias y de reconocimiento creadas para la versión 3.0.0 en la versión 3.46.6, y debe notificar los detalles que se encuentren en el repositorio creado.</w:t>
+        <w:t xml:space="preserve">  Debe ejecutar las pruebas exploratorias y de reconocimiento creadas para la versión 3.</w:t>
+      </w:r>
+      <w:r>
+        <w:rPr>
+          <w:rFonts w:ascii="Helvetica" w:hAnsi="Helvetica" w:eastAsia="Helvetica" w:cs="Helvetica"/>
+          <w:noProof w:val="0"/>
+          <w:sz w:val="20"/>
+          <w:szCs w:val="20"/>
+          <w:lang w:val="es-CO"/>
+        </w:rPr>
+        <w:t>3</w:t>
+      </w:r>
+      <w:r>
+        <w:rPr>
+          <w:rFonts w:ascii="Helvetica" w:hAnsi="Helvetica" w:eastAsia="Helvetica" w:cs="Helvetica"/>
+          <w:noProof w:val="0"/>
+          <w:sz w:val="20"/>
+          <w:szCs w:val="20"/>
+          <w:lang w:val="es-CO"/>
+        </w:rPr>
+        <w:t>.0 en la versión 3.46.6, y debe notificar los detalles que se encuentren en el repositorio creado.</w:t>
       </w:r>
     </w:p>
     <w:p>

</xml_diff>